<commit_message>
Actualizando documentos de requisitos 6 y 7
</commit_message>
<xml_diff>
--- a/Desarrollo/RP/Analisis/RP-DECU06.docx
+++ b/Desarrollo/RP/Analisis/RP-DECU06.docx
@@ -55,9 +55,8 @@
           <w:szCs w:val="48"/>
           <w:lang w:val="es-PE"/>
         </w:rPr>
-        <w:t xml:space="preserve"> </w:t>
-      </w:r>
-      <w:proofErr w:type="spellStart"/>
+        <w:t xml:space="preserve"> ReportaP</w:t>
+      </w:r>
       <w:r>
         <w:rPr>
           <w:b/>
@@ -66,19 +65,8 @@
           <w:szCs w:val="48"/>
           <w:lang w:val="es-PE"/>
         </w:rPr>
-        <w:t>ReportaP</w:t>
-      </w:r>
-      <w:r>
-        <w:rPr>
-          <w:b/>
-          <w:bCs/>
-          <w:sz w:val="48"/>
-          <w:szCs w:val="48"/>
-          <w:lang w:val="es-PE"/>
-        </w:rPr>
         <w:t>e</w:t>
       </w:r>
-      <w:proofErr w:type="spellEnd"/>
     </w:p>
     <w:p>
       <w:pPr>
@@ -2266,7 +2254,7 @@
           <w:sz w:val="18"/>
           <w:lang w:val="es-PE"/>
         </w:rPr>
-        <w:t>7</w:t>
+        <w:t>6</w:t>
       </w:r>
       <w:r>
         <w:rPr>
@@ -2458,7 +2446,6 @@
       <w:bookmarkStart w:id="33" w:name="_Toc166992019"/>
       <w:bookmarkStart w:id="34" w:name="_Toc166992044"/>
       <w:bookmarkStart w:id="35" w:name="_Toc166992182"/>
-      <w:proofErr w:type="spellStart"/>
       <w:r>
         <w:rPr>
           <w:rFonts w:cs="Times New Roman"/>
@@ -2492,7 +2479,6 @@
       <w:bookmarkEnd w:id="33"/>
       <w:bookmarkEnd w:id="34"/>
       <w:bookmarkEnd w:id="35"/>
-      <w:proofErr w:type="spellEnd"/>
     </w:p>
     <w:p>
       <w:pPr>
@@ -8135,15 +8121,18 @@
 </file>
 
 <file path=customXml/item1.xml><?xml version="1.0" encoding="utf-8"?>
-<?mso-contentType ?>
-<FormTemplates xmlns="http://schemas.microsoft.com/sharepoint/v3/contenttype/forms">
-  <Display>DocumentLibraryForm</Display>
-  <Edit>DocumentLibraryForm</Edit>
-  <New>DocumentLibraryForm</New>
-</FormTemplates>
+<p:properties xmlns:p="http://schemas.microsoft.com/office/2006/metadata/properties" xmlns:xsi="http://www.w3.org/2001/XMLSchema-instance" xmlns:pc="http://schemas.microsoft.com/office/infopath/2007/PartnerControls">
+  <documentManagement>
+    <_activity xmlns="28e2f4d9-3764-4c33-a7ac-d81dcfc4cda5" xsi:nil="true"/>
+  </documentManagement>
+</p:properties>
 </file>
 
 <file path=customXml/item2.xml><?xml version="1.0" encoding="utf-8"?>
+<b:Sources xmlns:b="http://schemas.openxmlformats.org/officeDocument/2006/bibliography" xmlns="http://schemas.openxmlformats.org/officeDocument/2006/bibliography" SelectedStyle="\APA.XSL" StyleName="APA"/>
+</file>
+
+<file path=customXml/item3.xml><?xml version="1.0" encoding="utf-8"?>
 <ct:contentTypeSchema xmlns:ct="http://schemas.microsoft.com/office/2006/metadata/contentType" xmlns:ma="http://schemas.microsoft.com/office/2006/metadata/properties/metaAttributes" ct:_="" ma:_="" ma:contentTypeName="Documento" ma:contentTypeID="0x010100B08585C9ECC0034990B1406EA9E76FA2" ma:contentTypeVersion="6" ma:contentTypeDescription="Crear nuevo documento." ma:contentTypeScope="" ma:versionID="effe10118ff860ee21fa31bca79c9bb2">
   <xsd:schema xmlns:xsd="http://www.w3.org/2001/XMLSchema" xmlns:xs="http://www.w3.org/2001/XMLSchema" xmlns:p="http://schemas.microsoft.com/office/2006/metadata/properties" xmlns:ns3="28e2f4d9-3764-4c33-a7ac-d81dcfc4cda5" targetNamespace="http://schemas.microsoft.com/office/2006/metadata/properties" ma:root="true" ma:fieldsID="abbe72b767682206a5187559f543323f" ns3:_="">
     <xsd:import namespace="28e2f4d9-3764-4c33-a7ac-d81dcfc4cda5"/>
@@ -8299,27 +8288,34 @@
 </ct:contentTypeSchema>
 </file>
 
-<file path=customXml/item3.xml><?xml version="1.0" encoding="utf-8"?>
-<b:Sources xmlns:b="http://schemas.openxmlformats.org/officeDocument/2006/bibliography" xmlns="http://schemas.openxmlformats.org/officeDocument/2006/bibliography" SelectedStyle="\APA.XSL" StyleName="APA"/>
-</file>
-
 <file path=customXml/item4.xml><?xml version="1.0" encoding="utf-8"?>
-<p:properties xmlns:p="http://schemas.microsoft.com/office/2006/metadata/properties" xmlns:xsi="http://www.w3.org/2001/XMLSchema-instance" xmlns:pc="http://schemas.microsoft.com/office/infopath/2007/PartnerControls">
-  <documentManagement>
-    <_activity xmlns="28e2f4d9-3764-4c33-a7ac-d81dcfc4cda5" xsi:nil="true"/>
-  </documentManagement>
-</p:properties>
+<?mso-contentType ?>
+<FormTemplates xmlns="http://schemas.microsoft.com/sharepoint/v3/contenttype/forms">
+  <Display>DocumentLibraryForm</Display>
+  <Edit>DocumentLibraryForm</Edit>
+  <New>DocumentLibraryForm</New>
+</FormTemplates>
 </file>
 
 <file path=customXml/itemProps1.xml><?xml version="1.0" encoding="utf-8"?>
-<ds:datastoreItem xmlns:ds="http://schemas.openxmlformats.org/officeDocument/2006/customXml" ds:itemID="{189E7BFB-BED3-46A6-9DD8-059506F59725}">
+<ds:datastoreItem xmlns:ds="http://schemas.openxmlformats.org/officeDocument/2006/customXml" ds:itemID="{860633CE-417F-4F3F-92E7-B32CACAB4131}">
   <ds:schemaRefs>
-    <ds:schemaRef ds:uri="http://schemas.microsoft.com/sharepoint/v3/contenttype/forms"/>
+    <ds:schemaRef ds:uri="http://schemas.microsoft.com/office/2006/metadata/properties"/>
+    <ds:schemaRef ds:uri="http://schemas.microsoft.com/office/infopath/2007/PartnerControls"/>
+    <ds:schemaRef ds:uri="28e2f4d9-3764-4c33-a7ac-d81dcfc4cda5"/>
   </ds:schemaRefs>
 </ds:datastoreItem>
 </file>
 
 <file path=customXml/itemProps2.xml><?xml version="1.0" encoding="utf-8"?>
+<ds:datastoreItem xmlns:ds="http://schemas.openxmlformats.org/officeDocument/2006/customXml" ds:itemID="{9C782D0A-BA41-4904-BF46-D08267EF18D2}">
+  <ds:schemaRefs>
+    <ds:schemaRef ds:uri="http://schemas.openxmlformats.org/officeDocument/2006/bibliography"/>
+  </ds:schemaRefs>
+</ds:datastoreItem>
+</file>
+
+<file path=customXml/itemProps3.xml><?xml version="1.0" encoding="utf-8"?>
 <ds:datastoreItem xmlns:ds="http://schemas.openxmlformats.org/officeDocument/2006/customXml" ds:itemID="{2FEF4CA9-299C-4049-B2E1-869720B2BD67}">
   <ds:schemaRefs>
     <ds:schemaRef ds:uri="http://schemas.microsoft.com/office/2006/metadata/contentType"/>
@@ -8337,20 +8333,10 @@
 </ds:datastoreItem>
 </file>
 
-<file path=customXml/itemProps3.xml><?xml version="1.0" encoding="utf-8"?>
-<ds:datastoreItem xmlns:ds="http://schemas.openxmlformats.org/officeDocument/2006/customXml" ds:itemID="{9C782D0A-BA41-4904-BF46-D08267EF18D2}">
+<file path=customXml/itemProps4.xml><?xml version="1.0" encoding="utf-8"?>
+<ds:datastoreItem xmlns:ds="http://schemas.openxmlformats.org/officeDocument/2006/customXml" ds:itemID="{189E7BFB-BED3-46A6-9DD8-059506F59725}">
   <ds:schemaRefs>
-    <ds:schemaRef ds:uri="http://schemas.openxmlformats.org/officeDocument/2006/bibliography"/>
-  </ds:schemaRefs>
-</ds:datastoreItem>
-</file>
-
-<file path=customXml/itemProps4.xml><?xml version="1.0" encoding="utf-8"?>
-<ds:datastoreItem xmlns:ds="http://schemas.openxmlformats.org/officeDocument/2006/customXml" ds:itemID="{860633CE-417F-4F3F-92E7-B32CACAB4131}">
-  <ds:schemaRefs>
-    <ds:schemaRef ds:uri="http://schemas.microsoft.com/office/2006/metadata/properties"/>
-    <ds:schemaRef ds:uri="http://schemas.microsoft.com/office/infopath/2007/PartnerControls"/>
-    <ds:schemaRef ds:uri="28e2f4d9-3764-4c33-a7ac-d81dcfc4cda5"/>
+    <ds:schemaRef ds:uri="http://schemas.microsoft.com/sharepoint/v3/contenttype/forms"/>
   </ds:schemaRefs>
 </ds:datastoreItem>
 </file>
</xml_diff>